<commit_message>
#1: updated with log file
</commit_message>
<xml_diff>
--- a/docs/run-time_issue1_20220621a.docx
+++ b/docs/run-time_issue1_20220621a.docx
@@ -356,7 +356,7 @@
           <w:numId w:val="2"/>
         </w:numPr>
       </w:pPr>
-      <w:hyperlink r:id="rId10" w:history="1">
+      <w:hyperlink r:id="rId10" w:anchor=":~:text=i2c_err_t%20TwoWire%3A%3AwriteTransmission(uint16_t%20address%2C%20uint8_t%20*buff%2C%20uint16_t%20size%2C%20bool%20sendStop)" w:history="1">
         <w:r>
           <w:rPr>
             <w:rStyle w:val="Hyperlink"/>
@@ -372,6 +372,11 @@
           <w:ilvl w:val="0"/>
           <w:numId w:val="2"/>
         </w:numPr>
+        <w:rPr>
+          <w:rStyle w:val="Hyperlink"/>
+          <w:color w:val="auto"/>
+          <w:u w:val="none"/>
+        </w:rPr>
       </w:pPr>
       <w:hyperlink r:id="rId11" w:history="1">
         <w:r>
@@ -409,6 +414,22 @@
           <w:t>/arduino-esp32 (github.com)</w:t>
         </w:r>
       </w:hyperlink>
+    </w:p>
+    <w:p>
+      <w:pPr>
+        <w:rPr>
+          <w:b/>
+        </w:rPr>
+      </w:pPr>
+      <w:r>
+        <w:rPr>
+          <w:b/>
+        </w:rPr>
+        <w:t xml:space="preserve">Issue Log File: </w:t>
+      </w:r>
+      <w:r>
+        <w:t>run-time_issue1_log_20220622a.txt</w:t>
+      </w:r>
       <w:bookmarkStart w:id="0" w:name="_GoBack"/>
       <w:bookmarkEnd w:id="0"/>
     </w:p>

</xml_diff>